<commit_message>
updates link to ROM3 page
</commit_message>
<xml_diff>
--- a/resources/C769_ROM3_IT Capstone Topic Approval Form .docx
+++ b/resources/C769_ROM3_IT Capstone Topic Approval Form .docx
@@ -7,7 +7,7 @@
         <w:pStyle w:val="Title"/>
         <w:jc w:val="center"/>
         <w:rPr>
-          <w:rFonts w:ascii="Calibri" w:eastAsiaTheme="minorHAnsi" w:hAnsi="Calibri" w:cs="Calibri"/>
+          <w:rFonts w:ascii="Calibri" w:hAnsi="Calibri" w:cs="Calibri" w:eastAsiaTheme="minorHAnsi"/>
           <w:b/>
           <w:bCs/>
           <w:color w:val="003057"/>
@@ -19,7 +19,7 @@
       </w:pPr>
       <w:r>
         <w:rPr>
-          <w:rFonts w:ascii="Calibri" w:eastAsiaTheme="minorHAnsi" w:hAnsi="Calibri" w:cs="Calibri"/>
+          <w:rFonts w:ascii="Calibri" w:hAnsi="Calibri" w:cs="Calibri" w:eastAsiaTheme="minorHAnsi"/>
           <w:b/>
           <w:bCs/>
           <w:color w:val="003057"/>
@@ -32,7 +32,7 @@
       </w:r>
       <w:r>
         <w:rPr>
-          <w:rFonts w:ascii="Calibri" w:eastAsiaTheme="minorHAnsi" w:hAnsi="Calibri" w:cs="Calibri"/>
+          <w:rFonts w:ascii="Calibri" w:hAnsi="Calibri" w:cs="Calibri" w:eastAsiaTheme="minorHAnsi"/>
           <w:b/>
           <w:bCs/>
           <w:color w:val="003057"/>
@@ -45,7 +45,7 @@
       </w:r>
       <w:r>
         <w:rPr>
-          <w:rFonts w:ascii="Calibri" w:eastAsiaTheme="minorHAnsi" w:hAnsi="Calibri" w:cs="Calibri"/>
+          <w:rFonts w:ascii="Calibri" w:hAnsi="Calibri" w:cs="Calibri" w:eastAsiaTheme="minorHAnsi"/>
           <w:b/>
           <w:bCs/>
           <w:color w:val="003057"/>
@@ -58,7 +58,7 @@
       </w:r>
       <w:r>
         <w:rPr>
-          <w:rFonts w:ascii="Calibri" w:eastAsiaTheme="minorHAnsi" w:hAnsi="Calibri" w:cs="Calibri"/>
+          <w:rFonts w:ascii="Calibri" w:hAnsi="Calibri" w:cs="Calibri" w:eastAsiaTheme="minorHAnsi"/>
           <w:b/>
           <w:bCs/>
           <w:color w:val="003057"/>
@@ -136,7 +136,62 @@
           <w:sz w:val="20"/>
           <w:szCs w:val="20"/>
         </w:rPr>
-        <w:t>REMOVE ALL TEXT IN RED before submitting this form to your assigned course instructor. The purpose of Task 1 is to ensure students begin working on a project that can pass. Therefore, we only need to see a rough outline of a project that can meet the minimum rubric requirements. Changes from task 1 to task 2 are allowed and expected. Besides checking the approved topic, evaluators will not compare Task 1 to Task 2. </w:t>
+        <w:t xml:space="preserve">REMOVE ALL TEXT IN RED before </w:t>
+      </w:r>
+      <w:r>
+        <w:rPr>
+          <w:rFonts w:ascii="Calibri" w:hAnsi="Calibri" w:cs="Calibri"/>
+          <w:color w:val="FF0000"/>
+          <w:sz w:val="20"/>
+          <w:szCs w:val="20"/>
+        </w:rPr>
+        <w:t>submitting</w:t>
+      </w:r>
+      <w:r>
+        <w:rPr>
+          <w:rFonts w:ascii="Calibri" w:hAnsi="Calibri" w:cs="Calibri"/>
+          <w:color w:val="FF0000"/>
+          <w:sz w:val="20"/>
+          <w:szCs w:val="20"/>
+        </w:rPr>
+        <w:t xml:space="preserve"> this form to your assigned course instructor. The purpose of Task 1 is to ensure students begin working on a project that can pass. Therefore, we only need to see a rough outline of a project that can meet the </w:t>
+      </w:r>
+      <w:r>
+        <w:rPr>
+          <w:rFonts w:ascii="Calibri" w:hAnsi="Calibri" w:cs="Calibri"/>
+          <w:color w:val="FF0000"/>
+          <w:sz w:val="20"/>
+          <w:szCs w:val="20"/>
+        </w:rPr>
+        <w:t>minimum</w:t>
+      </w:r>
+      <w:r>
+        <w:rPr>
+          <w:rFonts w:ascii="Calibri" w:hAnsi="Calibri" w:cs="Calibri"/>
+          <w:color w:val="FF0000"/>
+          <w:sz w:val="20"/>
+          <w:szCs w:val="20"/>
+        </w:rPr>
+        <w:t xml:space="preserve"> rubric requirements. </w:t>
+      </w:r>
+      <w:r>
+        <w:rPr>
+          <w:rFonts w:ascii="Calibri" w:hAnsi="Calibri" w:cs="Calibri"/>
+          <w:color w:val="FF0000"/>
+          <w:sz w:val="20"/>
+          <w:szCs w:val="20"/>
+          <w:u w:val="single"/>
+        </w:rPr>
+        <w:t>Minor changes from Task 1 to Task 2 are allowed</w:t>
+      </w:r>
+      <w:r>
+        <w:rPr>
+          <w:rFonts w:ascii="Calibri" w:hAnsi="Calibri" w:cs="Calibri"/>
+          <w:color w:val="FF0000"/>
+          <w:sz w:val="20"/>
+          <w:szCs w:val="20"/>
+        </w:rPr>
+        <w:t xml:space="preserve"> without resubmitting Task 1. Besides checking the approved topic, evaluators will not compare Task 1 to Task 2. </w:t>
       </w:r>
     </w:p>
     <w:p>
@@ -169,37 +224,35 @@
           <w:sz w:val="20"/>
           <w:szCs w:val="20"/>
         </w:rPr>
-        <w:t xml:space="preserve">If this project is completed at work, WGU, or elsewhere, write the proposals (Tasks 1 and 2) as if the project still needs to be done and Task 3 as the complete post-implementation report. </w:t>
-      </w:r>
-      <w:r>
-        <w:rPr>
-          <w:rFonts w:ascii="Calibri" w:hAnsi="Calibri" w:cs="Calibri"/>
-          <w:i/>
-          <w:iCs/>
+        <w:t xml:space="preserve">If this project was completed at work, WGU, or elsewhere, write the approval form and proposal (Tasks 1 and 2). </w:t>
+      </w:r>
+      <w:r>
+        <w:rPr>
+          <w:rFonts w:ascii="Calibri" w:hAnsi="Calibri" w:cs="Calibri"/>
+          <w:i w:val="1"/>
+          <w:iCs w:val="1"/>
           <w:color w:val="FF0000"/>
           <w:sz w:val="20"/>
           <w:szCs w:val="20"/>
         </w:rPr>
         <w:t xml:space="preserve">It is acceptable to fabricate parts or </w:t>
       </w:r>
-      <w:proofErr w:type="gramStart"/>
-      <w:r>
-        <w:rPr>
-          <w:rFonts w:ascii="Calibri" w:hAnsi="Calibri" w:cs="Calibri"/>
-          <w:i/>
-          <w:iCs/>
+      <w:r>
+        <w:rPr>
+          <w:rFonts w:ascii="Calibri" w:hAnsi="Calibri" w:cs="Calibri"/>
+          <w:i w:val="1"/>
+          <w:iCs w:val="1"/>
           <w:color w:val="FF0000"/>
           <w:sz w:val="20"/>
           <w:szCs w:val="20"/>
         </w:rPr>
         <w:t>all of</w:t>
       </w:r>
-      <w:proofErr w:type="gramEnd"/>
-      <w:r>
-        <w:rPr>
-          <w:rFonts w:ascii="Calibri" w:hAnsi="Calibri" w:cs="Calibri"/>
-          <w:i/>
-          <w:iCs/>
+      <w:r>
+        <w:rPr>
+          <w:rFonts w:ascii="Calibri" w:hAnsi="Calibri" w:cs="Calibri"/>
+          <w:i w:val="1"/>
+          <w:iCs w:val="1"/>
           <w:color w:val="FF0000"/>
           <w:sz w:val="20"/>
           <w:szCs w:val="20"/>
@@ -246,27 +299,9 @@
           <w:sz w:val="20"/>
           <w:szCs w:val="20"/>
         </w:rPr>
-        <w:t xml:space="preserve">Complete this form and </w:t>
-      </w:r>
-      <w:r>
-        <w:rPr>
-          <w:rFonts w:ascii="Calibri" w:hAnsi="Calibri" w:cs="Calibri"/>
-          <w:color w:val="FF0000"/>
-          <w:sz w:val="20"/>
-          <w:szCs w:val="20"/>
-        </w:rPr>
-        <w:t>email it to your</w:t>
-      </w:r>
-      <w:r>
-        <w:rPr>
-          <w:rFonts w:ascii="Calibri" w:hAnsi="Calibri" w:cs="Calibri"/>
-          <w:color w:val="FF0000"/>
-          <w:sz w:val="20"/>
-          <w:szCs w:val="20"/>
-        </w:rPr>
-        <w:t xml:space="preserve"> </w:t>
-      </w:r>
-      <w:hyperlink r:id="rId11" w:tgtFrame="_blank" w:history="1">
+        <w:t xml:space="preserve">Complete this form and email it to your </w:t>
+      </w:r>
+      <w:hyperlink>
         <w:r>
           <w:rPr>
             <w:rStyle w:val="Hyperlink"/>
@@ -287,7 +322,7 @@
         </w:rPr>
         <w:t xml:space="preserve"> for approval and signature. If they are out of the office, you can send it to the team inbox, </w:t>
       </w:r>
-      <w:hyperlink r:id="rId12" w:tgtFrame="_blank" w:history="1">
+      <w:hyperlink r:id="R046f055bdd7643ff">
         <w:r>
           <w:rPr>
             <w:rStyle w:val="Hyperlink"/>
@@ -392,6 +427,7 @@
         <w:spacing w:after="0" w:line="240" w:lineRule="auto"/>
         <w:rPr>
           <w:rFonts w:ascii="Calibri" w:hAnsi="Calibri" w:cs="Calibri"/>
+          <w:color w:val="FF0000"/>
           <w:sz w:val="20"/>
           <w:szCs w:val="20"/>
         </w:rPr>
@@ -411,63 +447,35 @@
           <w:sz w:val="20"/>
           <w:szCs w:val="20"/>
         </w:rPr>
-        <w:t xml:space="preserve">The topic should have at least </w:t>
-      </w:r>
-      <w:r>
-        <w:rPr>
-          <w:rFonts w:ascii="Calibri" w:hAnsi="Calibri" w:cs="Calibri"/>
-          <w:i/>
-          <w:iCs/>
-          <w:color w:val="FF0000"/>
-          <w:sz w:val="20"/>
-          <w:szCs w:val="20"/>
-        </w:rPr>
-        <w:t>one key aspect related to your degree emphasis</w:t>
-      </w:r>
-      <w:r>
-        <w:rPr>
-          <w:rFonts w:ascii="Calibri" w:hAnsi="Calibri" w:cs="Calibri"/>
-          <w:color w:val="FF0000"/>
-          <w:sz w:val="20"/>
-          <w:szCs w:val="20"/>
-        </w:rPr>
-        <w:t>. Having other project elements outside your degree emphasis is allowed and realistic. If BSIT, any IT-related topic is acceptable.  </w:t>
-      </w:r>
-    </w:p>
-    <w:p>
-      <w:pPr>
-        <w:spacing w:after="0" w:line="240" w:lineRule="auto"/>
-        <w:rPr>
-          <w:rFonts w:ascii="Calibri" w:hAnsi="Calibri" w:cs="Calibri"/>
-          <w:sz w:val="20"/>
-          <w:szCs w:val="20"/>
-        </w:rPr>
-      </w:pPr>
-    </w:p>
-    <w:p>
-      <w:pPr>
-        <w:spacing w:after="0" w:line="240" w:lineRule="auto"/>
-        <w:rPr>
-          <w:rFonts w:ascii="Calibri" w:hAnsi="Calibri" w:cs="Calibri"/>
-          <w:sz w:val="20"/>
-          <w:szCs w:val="20"/>
-        </w:rPr>
-      </w:pPr>
-      <w:r>
-        <w:rPr>
-          <w:rFonts w:ascii="Calibri" w:hAnsi="Calibri" w:cs="Calibri"/>
-          <w:sz w:val="20"/>
-          <w:szCs w:val="20"/>
-        </w:rPr>
-        <w:t>Problem Statement or Project Purpose –</w:t>
-      </w:r>
-      <w:r>
-        <w:rPr>
-          <w:rFonts w:ascii="Calibri" w:hAnsi="Calibri" w:cs="Calibri"/>
-          <w:sz w:val="20"/>
-          <w:szCs w:val="20"/>
-        </w:rPr>
-        <w:t xml:space="preserve"> </w:t>
+        <w:t xml:space="preserve">Provide a 1-2 sentence summary of your project. </w:t>
+      </w:r>
+    </w:p>
+    <w:p>
+      <w:pPr>
+        <w:spacing w:after="0" w:line="240" w:lineRule="auto"/>
+        <w:rPr>
+          <w:rFonts w:ascii="Calibri" w:hAnsi="Calibri" w:cs="Calibri"/>
+          <w:sz w:val="20"/>
+          <w:szCs w:val="20"/>
+        </w:rPr>
+      </w:pPr>
+    </w:p>
+    <w:p>
+      <w:pPr>
+        <w:spacing w:after="0" w:line="240" w:lineRule="auto"/>
+        <w:rPr>
+          <w:rFonts w:ascii="Calibri" w:hAnsi="Calibri" w:cs="Calibri"/>
+          <w:sz w:val="20"/>
+          <w:szCs w:val="20"/>
+        </w:rPr>
+      </w:pPr>
+      <w:r>
+        <w:rPr>
+          <w:rFonts w:ascii="Calibri" w:hAnsi="Calibri" w:cs="Calibri"/>
+          <w:sz w:val="20"/>
+          <w:szCs w:val="20"/>
+        </w:rPr>
+        <w:t xml:space="preserve">Problem Outline– </w:t>
       </w:r>
       <w:r>
         <w:rPr>
@@ -509,8 +517,36 @@
           <w:color w:val="FF0000"/>
           <w:sz w:val="20"/>
           <w:szCs w:val="20"/>
-        </w:rPr>
-        <w:t>Name a specific client (e.g., Company X) and environment whose situation requires your IT expertise as the solution to a problem(s). General descriptive or prescriptive projects are not allowed. </w:t>
+          <w:u w:val="single"/>
+        </w:rPr>
+        <w:t>Name a specific client</w:t>
+      </w:r>
+      <w:r>
+        <w:rPr>
+          <w:rFonts w:ascii="Calibri" w:hAnsi="Calibri" w:cs="Calibri"/>
+          <w:color w:val="FF0000"/>
+          <w:sz w:val="20"/>
+          <w:szCs w:val="20"/>
+        </w:rPr>
+        <w:t xml:space="preserve"> (e.g., Company X) and environment whose situation requires your IT </w:t>
+      </w:r>
+      <w:r>
+        <w:rPr>
+          <w:rFonts w:ascii="Calibri" w:hAnsi="Calibri" w:cs="Calibri"/>
+          <w:color w:val="FF0000"/>
+          <w:sz w:val="20"/>
+          <w:szCs w:val="20"/>
+        </w:rPr>
+        <w:t>expertise</w:t>
+      </w:r>
+      <w:r>
+        <w:rPr>
+          <w:rFonts w:ascii="Calibri" w:hAnsi="Calibri" w:cs="Calibri"/>
+          <w:color w:val="FF0000"/>
+          <w:sz w:val="20"/>
+          <w:szCs w:val="20"/>
+        </w:rPr>
+        <w:t xml:space="preserve"> as the solution to a problem(s). General descriptive or prescriptive projects are not allowed. </w:t>
       </w:r>
     </w:p>
     <w:p>
@@ -534,7 +570,81 @@
           <w:sz w:val="20"/>
           <w:szCs w:val="20"/>
         </w:rPr>
-        <w:t>Describe the implementation of at least one hard IT deliverable, e.g., hardware or software. You can include soft deliverables such as training, policies, evaluations, etc., but hard deliverables must be present.    </w:t>
+        <w:t xml:space="preserve">Describe an </w:t>
+      </w:r>
+      <w:r>
+        <w:rPr>
+          <w:rFonts w:ascii="Calibri" w:hAnsi="Calibri" w:cs="Calibri"/>
+          <w:color w:val="FF0000"/>
+          <w:sz w:val="20"/>
+          <w:szCs w:val="20"/>
+          <w:u w:val="single"/>
+        </w:rPr>
+        <w:t xml:space="preserve">IT problem the project will </w:t>
+      </w:r>
+      <w:r>
+        <w:rPr>
+          <w:rFonts w:ascii="Calibri" w:hAnsi="Calibri" w:cs="Calibri"/>
+          <w:color w:val="FF0000"/>
+          <w:sz w:val="20"/>
+          <w:szCs w:val="20"/>
+          <w:u w:val="single"/>
+        </w:rPr>
+        <w:t>fix</w:t>
+      </w:r>
+      <w:r>
+        <w:rPr>
+          <w:rFonts w:ascii="Calibri" w:hAnsi="Calibri" w:cs="Calibri"/>
+          <w:color w:val="FF0000"/>
+          <w:sz w:val="20"/>
+          <w:szCs w:val="20"/>
+        </w:rPr>
+        <w:t xml:space="preserve">. </w:t>
+      </w:r>
+    </w:p>
+    <w:p>
+      <w:pPr>
+        <w:numPr>
+          <w:ilvl w:val="0"/>
+          <w:numId w:val="6"/>
+        </w:numPr>
+        <w:spacing w:after="0" w:line="240" w:lineRule="auto"/>
+        <w:rPr>
+          <w:rFonts w:ascii="Calibri" w:hAnsi="Calibri" w:cs="Calibri"/>
+          <w:color w:val="FF0000"/>
+          <w:sz w:val="20"/>
+          <w:szCs w:val="20"/>
+        </w:rPr>
+      </w:pPr>
+      <w:r>
+        <w:rPr>
+          <w:rFonts w:ascii="Calibri" w:hAnsi="Calibri" w:cs="Calibri"/>
+          <w:color w:val="FF0000"/>
+          <w:sz w:val="20"/>
+          <w:szCs w:val="20"/>
+          <w:u w:val="none"/>
+        </w:rPr>
+        <w:t xml:space="preserve">Describe the </w:t>
+      </w:r>
+      <w:r>
+        <w:rPr>
+          <w:rFonts w:ascii="Calibri" w:hAnsi="Calibri" w:cs="Calibri"/>
+          <w:color w:val="FF0000"/>
+          <w:sz w:val="20"/>
+          <w:szCs w:val="20"/>
+          <w:u w:val="single"/>
+        </w:rPr>
+        <w:t>implementation of at least one hard IT deliverable</w:t>
+      </w:r>
+      <w:r>
+        <w:rPr>
+          <w:rFonts w:ascii="Calibri" w:hAnsi="Calibri" w:cs="Calibri"/>
+          <w:color w:val="FF0000"/>
+          <w:sz w:val="20"/>
+          <w:szCs w:val="20"/>
+          <w:u w:val="none"/>
+        </w:rPr>
+        <w:t>, e.g., hardware or software, that helps solve that problem. You can include soft deliverables such as training, policies, evaluations, etc., but a hard deliverable must be present.    </w:t>
       </w:r>
     </w:p>
     <w:p>
@@ -618,6 +728,33 @@
         </w:rPr>
         <w:t xml:space="preserve">Project Goal(s) and Supporting Objectives – </w:t>
       </w:r>
+      <w:r>
+        <w:rPr>
+          <w:rFonts w:ascii="Calibri" w:hAnsi="Calibri" w:cs="Calibri"/>
+          <w:color w:val="FF0000"/>
+          <w:sz w:val="20"/>
+          <w:szCs w:val="20"/>
+        </w:rPr>
+        <w:t xml:space="preserve">Outline at least one goal and two supporting </w:t>
+      </w:r>
+      <w:r>
+        <w:rPr>
+          <w:rFonts w:ascii="Calibri" w:hAnsi="Calibri" w:cs="Calibri"/>
+          <w:color w:val="FF0000"/>
+          <w:sz w:val="20"/>
+          <w:szCs w:val="20"/>
+        </w:rPr>
+        <w:t>objectives</w:t>
+      </w:r>
+      <w:r>
+        <w:rPr>
+          <w:rFonts w:ascii="Calibri" w:hAnsi="Calibri" w:cs="Calibri"/>
+          <w:color w:val="FF0000"/>
+          <w:sz w:val="20"/>
+          <w:szCs w:val="20"/>
+        </w:rPr>
+        <w:t xml:space="preserve"> per goal.</w:t>
+      </w:r>
     </w:p>
     <w:p>
       <w:pPr>
@@ -728,16 +865,72 @@
           <w:szCs w:val="20"/>
           <w:shd w:val="clear" w:color="auto" w:fill="FFFFFF"/>
         </w:rPr>
-        <w:t xml:space="preserve"> I</w:t>
-      </w:r>
-      <w:r>
-        <w:rPr>
-          <w:rFonts w:ascii="Calibri" w:hAnsi="Calibri" w:cs="Calibri"/>
-          <w:color w:val="FF0000"/>
-          <w:sz w:val="20"/>
-          <w:szCs w:val="20"/>
-        </w:rPr>
-        <w:t>nclude the implementation of a hard deliverable related to your degree emphasis.  </w:t>
+        <w:t xml:space="preserve"> Briefly outline the </w:t>
+      </w:r>
+      <w:r>
+        <w:rPr>
+          <w:rFonts w:ascii="Calibri" w:hAnsi="Calibri" w:cs="Calibri"/>
+          <w:color w:val="FF0000"/>
+          <w:sz w:val="20"/>
+          <w:szCs w:val="20"/>
+          <w:shd w:val="clear" w:color="auto" w:fill="FFFFFF"/>
+        </w:rPr>
+        <w:t xml:space="preserve">following</w:t>
+      </w:r>
+      <w:r>
+        <w:rPr>
+          <w:rFonts w:ascii="Calibri" w:hAnsi="Calibri" w:cs="Calibri"/>
+          <w:color w:val="FF0000"/>
+          <w:sz w:val="20"/>
+          <w:szCs w:val="20"/>
+          <w:shd w:val="clear" w:color="auto" w:fill="FFFFFF"/>
+        </w:rPr>
+        <w:t xml:space="preserve">:</w:t>
+      </w:r>
+    </w:p>
+    <w:p>
+      <w:pPr>
+        <w:pStyle w:val="ListParagraph"/>
+        <w:numPr>
+          <w:ilvl w:val="0"/>
+          <w:numId w:val="7"/>
+        </w:numPr>
+        <w:spacing w:after="0" w:line="240" w:lineRule="auto"/>
+        <w:ind/>
+        <w:rPr>
+          <w:rFonts w:ascii="Calibri" w:hAnsi="Calibri" w:cs="Calibri"/>
+          <w:color w:val="FF0000"/>
+          <w:sz w:val="20"/>
+          <w:szCs w:val="20"/>
+        </w:rPr>
+      </w:pPr>
+      <w:r>
+        <w:rPr>
+          <w:rFonts w:ascii="Calibri" w:hAnsi="Calibri" w:cs="Calibri"/>
+          <w:color w:val="FF0000"/>
+          <w:sz w:val="20"/>
+          <w:szCs w:val="20"/>
+        </w:rPr>
+        <w:t>How you will complete the project. It must include a hard IT deliverable</w:t>
+      </w:r>
+      <w:r>
+        <w:rPr>
+          <w:rFonts w:ascii="Calibri" w:hAnsi="Calibri" w:cs="Calibri"/>
+          <w:color w:val="FF0000"/>
+          <w:sz w:val="20"/>
+          <w:szCs w:val="20"/>
+          <w:shd w:val="clear" w:color="auto" w:fill="FFFFFF"/>
+        </w:rPr>
+        <w:t xml:space="preserve">. </w:t>
+      </w:r>
+      <w:r>
+        <w:rPr>
+          <w:rFonts w:ascii="Calibri" w:hAnsi="Calibri" w:cs="Calibri"/>
+          <w:color w:val="FF0000"/>
+          <w:sz w:val="20"/>
+          <w:szCs w:val="20"/>
+        </w:rPr>
+        <w:t>  </w:t>
       </w:r>
       <w:r>
         <w:rPr>
@@ -747,6 +940,31 @@
           <w:szCs w:val="20"/>
         </w:rPr>
         <w:t xml:space="preserve"> </w:t>
+      </w:r>
+    </w:p>
+    <w:p>
+      <w:pPr>
+        <w:pStyle w:val="ListParagraph"/>
+        <w:numPr>
+          <w:ilvl w:val="0"/>
+          <w:numId w:val="7"/>
+        </w:numPr>
+        <w:spacing w:after="0" w:line="240" w:lineRule="auto"/>
+        <w:rPr>
+          <w:rFonts w:ascii="Calibri" w:hAnsi="Calibri" w:cs="Calibri"/>
+          <w:color w:val="FF0000"/>
+          <w:sz w:val="20"/>
+          <w:szCs w:val="20"/>
+        </w:rPr>
+      </w:pPr>
+      <w:r>
+        <w:rPr>
+          <w:rFonts w:ascii="Calibri" w:hAnsi="Calibri" w:cs="Calibri"/>
+          <w:color w:val="FF0000"/>
+          <w:sz w:val="20"/>
+          <w:szCs w:val="20"/>
+        </w:rPr>
+        <w:t xml:space="preserve">How a data-based metric will assess the metric's success. </w:t>
       </w:r>
     </w:p>
     <w:p>
@@ -919,7 +1137,7 @@
       <w:headerReference w:type="first" r:id="rId15"/>
       <w:footerReference w:type="first" r:id="rId16"/>
       <w:type w:val="continuous"/>
-      <w:pgSz w:w="12240" w:h="15840"/>
+      <w:pgSz w:w="12240" w:h="15840" w:orient="portrait"/>
       <w:pgMar w:top="1440" w:right="1440" w:bottom="1440" w:left="1440" w:header="720" w:footer="432" w:gutter="0"/>
       <w:cols w:space="720"/>
       <w:formProt w:val="0"/>
@@ -962,7 +1180,7 @@
 </file>
 
 <file path=word/footer1.xml><?xml version="1.0" encoding="utf-8"?>
-<w:ftr xmlns:wpc="http://schemas.microsoft.com/office/word/2010/wordprocessingCanvas" xmlns:cx="http://schemas.microsoft.com/office/drawing/2014/chartex" xmlns:cx1="http://schemas.microsoft.com/office/drawing/2015/9/8/chartex" xmlns:cx2="http://schemas.microsoft.com/office/drawing/2015/10/21/chartex" xmlns:cx3="http://schemas.microsoft.com/office/drawing/2016/5/9/chartex" xmlns:cx4="http://schemas.microsoft.com/office/drawing/2016/5/10/chartex" xmlns:cx5="http://schemas.microsoft.com/office/drawing/2016/5/11/chartex" xmlns:cx6="http://schemas.microsoft.com/office/drawing/2016/5/12/chartex" xmlns:cx7="http://schemas.microsoft.com/office/drawing/2016/5/13/chartex" xmlns:cx8="http://schemas.microsoft.com/office/drawing/2016/5/14/chartex" xmlns:mc="http://schemas.openxmlformats.org/markup-compatibility/2006" xmlns:aink="http://schemas.microsoft.com/office/drawing/2016/ink" xmlns:am3d="http://schemas.microsoft.com/office/drawing/2017/model3d" xmlns:o="urn:schemas-microsoft-com:office:office" xmlns:oel="http://schemas.microsoft.com/office/2019/extlst" xmlns:r="http://schemas.openxmlformats.org/officeDocument/2006/relationships" xmlns:m="http://schemas.openxmlformats.org/officeDocument/2006/math" xmlns:v="urn:schemas-microsoft-com:vml" xmlns:wp14="http://schemas.microsoft.com/office/word/2010/wordprocessingDrawing" xmlns:wp="http://schemas.openxmlformats.org/drawingml/2006/wordprocessingDrawing" xmlns:w10="urn:schemas-microsoft-com:office:word" xmlns:w="http://schemas.openxmlformats.org/wordprocessingml/2006/main" xmlns:w14="http://schemas.microsoft.com/office/word/2010/wordml" xmlns:w15="http://schemas.microsoft.com/office/word/2012/wordml" xmlns:w16cex="http://schemas.microsoft.com/office/word/2018/wordml/cex" xmlns:w16cid="http://schemas.microsoft.com/office/word/2016/wordml/cid" xmlns:w16="http://schemas.microsoft.com/office/word/2018/wordml" xmlns:w16du="http://schemas.microsoft.com/office/word/2023/wordml/word16du" xmlns:w16sdtdh="http://schemas.microsoft.com/office/word/2020/wordml/sdtdatahash" xmlns:w16se="http://schemas.microsoft.com/office/word/2015/wordml/symex" xmlns:wpg="http://schemas.microsoft.com/office/word/2010/wordprocessingGroup" xmlns:wpi="http://schemas.microsoft.com/office/word/2010/wordprocessingInk" xmlns:wne="http://schemas.microsoft.com/office/word/2006/wordml" xmlns:wps="http://schemas.microsoft.com/office/word/2010/wordprocessingShape" mc:Ignorable="w14 w15 w16se w16cid w16 w16cex w16sdtdh w16du wp14">
+<w:ftr xmlns:wpc="http://schemas.microsoft.com/office/word/2010/wordprocessingCanvas" xmlns:cx="http://schemas.microsoft.com/office/drawing/2014/chartex" xmlns:cx1="http://schemas.microsoft.com/office/drawing/2015/9/8/chartex" xmlns:cx2="http://schemas.microsoft.com/office/drawing/2015/10/21/chartex" xmlns:cx3="http://schemas.microsoft.com/office/drawing/2016/5/9/chartex" xmlns:cx4="http://schemas.microsoft.com/office/drawing/2016/5/10/chartex" xmlns:cx5="http://schemas.microsoft.com/office/drawing/2016/5/11/chartex" xmlns:cx6="http://schemas.microsoft.com/office/drawing/2016/5/12/chartex" xmlns:cx7="http://schemas.microsoft.com/office/drawing/2016/5/13/chartex" xmlns:cx8="http://schemas.microsoft.com/office/drawing/2016/5/14/chartex" xmlns:mc="http://schemas.openxmlformats.org/markup-compatibility/2006" xmlns:aink="http://schemas.microsoft.com/office/drawing/2016/ink" xmlns:am3d="http://schemas.microsoft.com/office/drawing/2017/model3d" xmlns:o="urn:schemas-microsoft-com:office:office" xmlns:oel="http://schemas.microsoft.com/office/2019/extlst" xmlns:r="http://schemas.openxmlformats.org/officeDocument/2006/relationships" xmlns:m="http://schemas.openxmlformats.org/officeDocument/2006/math" xmlns:v="urn:schemas-microsoft-com:vml" xmlns:wp14="http://schemas.microsoft.com/office/word/2010/wordprocessingDrawing" xmlns:wp="http://schemas.openxmlformats.org/drawingml/2006/wordprocessingDrawing" xmlns:w10="urn:schemas-microsoft-com:office:word" xmlns:w="http://schemas.openxmlformats.org/wordprocessingml/2006/main" xmlns:w14="http://schemas.microsoft.com/office/word/2010/wordml" xmlns:w15="http://schemas.microsoft.com/office/word/2012/wordml" xmlns:w16cex="http://schemas.microsoft.com/office/word/2018/wordml/cex" xmlns:w16cid="http://schemas.microsoft.com/office/word/2016/wordml/cid" xmlns:w16="http://schemas.microsoft.com/office/word/2018/wordml" xmlns:w16du="http://schemas.microsoft.com/office/word/2023/wordml/word16du" xmlns:w16sdtdh="http://schemas.microsoft.com/office/word/2020/wordml/sdtdatahash" xmlns:w16se="http://schemas.microsoft.com/office/word/2015/wordml/symex" xmlns:wpg="http://schemas.microsoft.com/office/word/2010/wordprocessingGroup" xmlns:wpi="http://schemas.microsoft.com/office/word/2010/wordprocessingInk" xmlns:wne="http://schemas.microsoft.com/office/word/2006/wordml" xmlns:wps="http://schemas.microsoft.com/office/word/2010/wordprocessingShape" xmlns:a="http://schemas.openxmlformats.org/drawingml/2006/main" xmlns:pic="http://schemas.openxmlformats.org/drawingml/2006/picture" xmlns:a14="http://schemas.microsoft.com/office/drawing/2010/main" mc:Ignorable="w14 w15 w16se w16cid w16 w16cex w16sdtdh w16du wp14">
   <w:sdt>
     <w:sdtPr>
       <w:id w:val="759871401"/>
@@ -978,6 +1196,7 @@
         <w:color w:val="97999B"/>
         <w:spacing w:val="20"/>
         <w:sz w:val="18"/>
+        <w:szCs w:val="18"/>
       </w:rPr>
     </w:sdtEndPr>
     <w:sdtContent>
@@ -1109,7 +1328,7 @@
 </file>
 
 <file path=word/footer2.xml><?xml version="1.0" encoding="utf-8"?>
-<w:ftr xmlns:wpc="http://schemas.microsoft.com/office/word/2010/wordprocessingCanvas" xmlns:cx="http://schemas.microsoft.com/office/drawing/2014/chartex" xmlns:cx1="http://schemas.microsoft.com/office/drawing/2015/9/8/chartex" xmlns:cx2="http://schemas.microsoft.com/office/drawing/2015/10/21/chartex" xmlns:cx3="http://schemas.microsoft.com/office/drawing/2016/5/9/chartex" xmlns:cx4="http://schemas.microsoft.com/office/drawing/2016/5/10/chartex" xmlns:cx5="http://schemas.microsoft.com/office/drawing/2016/5/11/chartex" xmlns:cx6="http://schemas.microsoft.com/office/drawing/2016/5/12/chartex" xmlns:cx7="http://schemas.microsoft.com/office/drawing/2016/5/13/chartex" xmlns:cx8="http://schemas.microsoft.com/office/drawing/2016/5/14/chartex" xmlns:mc="http://schemas.openxmlformats.org/markup-compatibility/2006" xmlns:aink="http://schemas.microsoft.com/office/drawing/2016/ink" xmlns:am3d="http://schemas.microsoft.com/office/drawing/2017/model3d" xmlns:o="urn:schemas-microsoft-com:office:office" xmlns:oel="http://schemas.microsoft.com/office/2019/extlst" xmlns:r="http://schemas.openxmlformats.org/officeDocument/2006/relationships" xmlns:m="http://schemas.openxmlformats.org/officeDocument/2006/math" xmlns:v="urn:schemas-microsoft-com:vml" xmlns:wp14="http://schemas.microsoft.com/office/word/2010/wordprocessingDrawing" xmlns:wp="http://schemas.openxmlformats.org/drawingml/2006/wordprocessingDrawing" xmlns:w10="urn:schemas-microsoft-com:office:word" xmlns:w="http://schemas.openxmlformats.org/wordprocessingml/2006/main" xmlns:w14="http://schemas.microsoft.com/office/word/2010/wordml" xmlns:w15="http://schemas.microsoft.com/office/word/2012/wordml" xmlns:w16cex="http://schemas.microsoft.com/office/word/2018/wordml/cex" xmlns:w16cid="http://schemas.microsoft.com/office/word/2016/wordml/cid" xmlns:w16="http://schemas.microsoft.com/office/word/2018/wordml" xmlns:w16du="http://schemas.microsoft.com/office/word/2023/wordml/word16du" xmlns:w16sdtdh="http://schemas.microsoft.com/office/word/2020/wordml/sdtdatahash" xmlns:w16se="http://schemas.microsoft.com/office/word/2015/wordml/symex" xmlns:wpg="http://schemas.microsoft.com/office/word/2010/wordprocessingGroup" xmlns:wpi="http://schemas.microsoft.com/office/word/2010/wordprocessingInk" xmlns:wne="http://schemas.microsoft.com/office/word/2006/wordml" xmlns:wps="http://schemas.microsoft.com/office/word/2010/wordprocessingShape" mc:Ignorable="w14 w15 w16se w16cid w16 w16cex w16sdtdh w16du wp14">
+<w:ftr xmlns:wpc="http://schemas.microsoft.com/office/word/2010/wordprocessingCanvas" xmlns:cx="http://schemas.microsoft.com/office/drawing/2014/chartex" xmlns:cx1="http://schemas.microsoft.com/office/drawing/2015/9/8/chartex" xmlns:cx2="http://schemas.microsoft.com/office/drawing/2015/10/21/chartex" xmlns:cx3="http://schemas.microsoft.com/office/drawing/2016/5/9/chartex" xmlns:cx4="http://schemas.microsoft.com/office/drawing/2016/5/10/chartex" xmlns:cx5="http://schemas.microsoft.com/office/drawing/2016/5/11/chartex" xmlns:cx6="http://schemas.microsoft.com/office/drawing/2016/5/12/chartex" xmlns:cx7="http://schemas.microsoft.com/office/drawing/2016/5/13/chartex" xmlns:cx8="http://schemas.microsoft.com/office/drawing/2016/5/14/chartex" xmlns:mc="http://schemas.openxmlformats.org/markup-compatibility/2006" xmlns:aink="http://schemas.microsoft.com/office/drawing/2016/ink" xmlns:am3d="http://schemas.microsoft.com/office/drawing/2017/model3d" xmlns:o="urn:schemas-microsoft-com:office:office" xmlns:oel="http://schemas.microsoft.com/office/2019/extlst" xmlns:r="http://schemas.openxmlformats.org/officeDocument/2006/relationships" xmlns:m="http://schemas.openxmlformats.org/officeDocument/2006/math" xmlns:v="urn:schemas-microsoft-com:vml" xmlns:wp14="http://schemas.microsoft.com/office/word/2010/wordprocessingDrawing" xmlns:wp="http://schemas.openxmlformats.org/drawingml/2006/wordprocessingDrawing" xmlns:w10="urn:schemas-microsoft-com:office:word" xmlns:w="http://schemas.openxmlformats.org/wordprocessingml/2006/main" xmlns:w14="http://schemas.microsoft.com/office/word/2010/wordml" xmlns:w15="http://schemas.microsoft.com/office/word/2012/wordml" xmlns:w16cex="http://schemas.microsoft.com/office/word/2018/wordml/cex" xmlns:w16cid="http://schemas.microsoft.com/office/word/2016/wordml/cid" xmlns:w16="http://schemas.microsoft.com/office/word/2018/wordml" xmlns:w16du="http://schemas.microsoft.com/office/word/2023/wordml/word16du" xmlns:w16sdtdh="http://schemas.microsoft.com/office/word/2020/wordml/sdtdatahash" xmlns:w16se="http://schemas.microsoft.com/office/word/2015/wordml/symex" xmlns:wpg="http://schemas.microsoft.com/office/word/2010/wordprocessingGroup" xmlns:wpi="http://schemas.microsoft.com/office/word/2010/wordprocessingInk" xmlns:wne="http://schemas.microsoft.com/office/word/2006/wordml" xmlns:wps="http://schemas.microsoft.com/office/word/2010/wordprocessingShape" xmlns:a="http://schemas.openxmlformats.org/drawingml/2006/main" xmlns:pic="http://schemas.openxmlformats.org/drawingml/2006/picture" xmlns:a14="http://schemas.microsoft.com/office/drawing/2010/main" mc:Ignorable="w14 w15 w16se w16cid w16 w16cex w16sdtdh w16du wp14">
   <w:p>
     <w:pPr>
       <w:pStyle w:val="Footer"/>
@@ -1273,14 +1492,14 @@
     <w:pPr>
       <w:pStyle w:val="Header"/>
       <w:rPr>
-        <w:rFonts w:ascii="Verdana" w:eastAsiaTheme="majorEastAsia" w:hAnsi="Verdana" w:cstheme="majorBidi"/>
+        <w:rFonts w:ascii="Verdana" w:hAnsi="Verdana" w:eastAsiaTheme="majorEastAsia" w:cstheme="majorBidi"/>
         <w:sz w:val="20"/>
         <w:szCs w:val="20"/>
       </w:rPr>
     </w:pPr>
     <w:r>
       <w:rPr>
-        <w:rFonts w:ascii="Verdana" w:eastAsiaTheme="majorEastAsia" w:hAnsi="Verdana" w:cstheme="majorBidi"/>
+        <w:rFonts w:ascii="Verdana" w:hAnsi="Verdana" w:eastAsiaTheme="majorEastAsia" w:cstheme="majorBidi"/>
         <w:i/>
         <w:sz w:val="20"/>
         <w:szCs w:val="20"/>
@@ -1289,7 +1508,7 @@
     </w:r>
     <w:r>
       <w:rPr>
-        <w:rFonts w:ascii="Verdana" w:eastAsiaTheme="majorEastAsia" w:hAnsi="Verdana" w:cstheme="majorBidi"/>
+        <w:rFonts w:ascii="Verdana" w:hAnsi="Verdana" w:eastAsiaTheme="majorEastAsia" w:cstheme="majorBidi"/>
         <w:i/>
         <w:sz w:val="20"/>
         <w:szCs w:val="20"/>
@@ -1298,15 +1517,15 @@
     </w:r>
     <w:r>
       <w:rPr>
-        <w:rFonts w:ascii="Verdana" w:eastAsiaTheme="majorEastAsia" w:hAnsi="Verdana" w:cstheme="majorBidi"/>
+        <w:rFonts w:ascii="Verdana" w:hAnsi="Verdana" w:eastAsiaTheme="majorEastAsia" w:cstheme="majorBidi"/>
         <w:sz w:val="20"/>
         <w:szCs w:val="20"/>
       </w:rPr>
-      <w:ptab w:relativeTo="margin" w:alignment="right" w:leader="none"/>
+      <w:ptab w:alignment="right" w:relativeTo="margin" w:leader="none"/>
     </w:r>
     <w:r>
       <w:rPr>
-        <w:rFonts w:ascii="Verdana" w:eastAsiaTheme="majorEastAsia" w:hAnsi="Verdana" w:cstheme="majorBidi"/>
+        <w:rFonts w:ascii="Verdana" w:hAnsi="Verdana" w:eastAsiaTheme="majorEastAsia" w:cstheme="majorBidi"/>
         <w:sz w:val="20"/>
         <w:szCs w:val="20"/>
       </w:rPr>
@@ -1324,7 +1543,7 @@
     </w:pPr>
     <w:r>
       <w:rPr>
-        <w:rFonts w:ascii="Verdana" w:eastAsiaTheme="majorEastAsia" w:hAnsi="Verdana" w:cstheme="majorBidi"/>
+        <w:rFonts w:ascii="Verdana" w:hAnsi="Verdana" w:eastAsiaTheme="majorEastAsia" w:cstheme="majorBidi"/>
         <w:i/>
         <w:sz w:val="20"/>
         <w:szCs w:val="20"/>
@@ -1337,6 +1556,118 @@
 
 <file path=word/numbering.xml><?xml version="1.0" encoding="utf-8"?>
 <w:numbering xmlns:wpc="http://schemas.microsoft.com/office/word/2010/wordprocessingCanvas" xmlns:cx="http://schemas.microsoft.com/office/drawing/2014/chartex" xmlns:cx1="http://schemas.microsoft.com/office/drawing/2015/9/8/chartex" xmlns:cx2="http://schemas.microsoft.com/office/drawing/2015/10/21/chartex" xmlns:cx3="http://schemas.microsoft.com/office/drawing/2016/5/9/chartex" xmlns:cx4="http://schemas.microsoft.com/office/drawing/2016/5/10/chartex" xmlns:cx5="http://schemas.microsoft.com/office/drawing/2016/5/11/chartex" xmlns:cx6="http://schemas.microsoft.com/office/drawing/2016/5/12/chartex" xmlns:cx7="http://schemas.microsoft.com/office/drawing/2016/5/13/chartex" xmlns:cx8="http://schemas.microsoft.com/office/drawing/2016/5/14/chartex" xmlns:mc="http://schemas.openxmlformats.org/markup-compatibility/2006" xmlns:aink="http://schemas.microsoft.com/office/drawing/2016/ink" xmlns:am3d="http://schemas.microsoft.com/office/drawing/2017/model3d" xmlns:o="urn:schemas-microsoft-com:office:office" xmlns:oel="http://schemas.microsoft.com/office/2019/extlst" xmlns:r="http://schemas.openxmlformats.org/officeDocument/2006/relationships" xmlns:m="http://schemas.openxmlformats.org/officeDocument/2006/math" xmlns:v="urn:schemas-microsoft-com:vml" xmlns:wp14="http://schemas.microsoft.com/office/word/2010/wordprocessingDrawing" xmlns:wp="http://schemas.openxmlformats.org/drawingml/2006/wordprocessingDrawing" xmlns:w10="urn:schemas-microsoft-com:office:word" xmlns:w="http://schemas.openxmlformats.org/wordprocessingml/2006/main" xmlns:w14="http://schemas.microsoft.com/office/word/2010/wordml" xmlns:w15="http://schemas.microsoft.com/office/word/2012/wordml" xmlns:w16cex="http://schemas.microsoft.com/office/word/2018/wordml/cex" xmlns:w16cid="http://schemas.microsoft.com/office/word/2016/wordml/cid" xmlns:w16="http://schemas.microsoft.com/office/word/2018/wordml" xmlns:w16du="http://schemas.microsoft.com/office/word/2023/wordml/word16du" xmlns:w16sdtdh="http://schemas.microsoft.com/office/word/2020/wordml/sdtdatahash" xmlns:w16se="http://schemas.microsoft.com/office/word/2015/wordml/symex" xmlns:wpg="http://schemas.microsoft.com/office/word/2010/wordprocessingGroup" xmlns:wpi="http://schemas.microsoft.com/office/word/2010/wordprocessingInk" xmlns:wne="http://schemas.microsoft.com/office/word/2006/wordml" xmlns:wps="http://schemas.microsoft.com/office/word/2010/wordprocessingShape" mc:Ignorable="w14 w15 w16se w16cid w16 w16cex w16sdtdh w16du wp14">
+  <w:abstractNum xmlns:w="http://schemas.openxmlformats.org/wordprocessingml/2006/main" w:abstractNumId="6">
+    <w:nsid w:val="46f68284"/>
+    <w:multiLevelType xmlns:w="http://schemas.openxmlformats.org/wordprocessingml/2006/main" w:val="hybridMultilevel"/>
+    <w:lvl xmlns:w="http://schemas.openxmlformats.org/wordprocessingml/2006/main" w:ilvl="0">
+      <w:start w:val="1"/>
+      <w:numFmt w:val="bullet"/>
+      <w:lvlText w:val=""/>
+      <w:lvlJc w:val="left"/>
+      <w:pPr>
+        <w:ind w:left="720" w:hanging="360"/>
+      </w:pPr>
+      <w:rPr>
+        <w:rFonts w:hint="default" w:ascii="Symbol" w:hAnsi="Symbol"/>
+      </w:rPr>
+    </w:lvl>
+    <w:lvl xmlns:w="http://schemas.openxmlformats.org/wordprocessingml/2006/main" w:ilvl="1">
+      <w:start w:val="1"/>
+      <w:numFmt w:val="bullet"/>
+      <w:lvlText w:val="o"/>
+      <w:lvlJc w:val="left"/>
+      <w:pPr>
+        <w:ind w:left="1440" w:hanging="360"/>
+      </w:pPr>
+      <w:rPr>
+        <w:rFonts w:hint="default" w:ascii="Courier New" w:hAnsi="Courier New"/>
+      </w:rPr>
+    </w:lvl>
+    <w:lvl xmlns:w="http://schemas.openxmlformats.org/wordprocessingml/2006/main" w:ilvl="2">
+      <w:start w:val="1"/>
+      <w:numFmt w:val="bullet"/>
+      <w:lvlText w:val=""/>
+      <w:lvlJc w:val="left"/>
+      <w:pPr>
+        <w:ind w:left="2160" w:hanging="360"/>
+      </w:pPr>
+      <w:rPr>
+        <w:rFonts w:hint="default" w:ascii="Wingdings" w:hAnsi="Wingdings"/>
+      </w:rPr>
+    </w:lvl>
+    <w:lvl xmlns:w="http://schemas.openxmlformats.org/wordprocessingml/2006/main" w:ilvl="3">
+      <w:start w:val="1"/>
+      <w:numFmt w:val="bullet"/>
+      <w:lvlText w:val=""/>
+      <w:lvlJc w:val="left"/>
+      <w:pPr>
+        <w:ind w:left="2880" w:hanging="360"/>
+      </w:pPr>
+      <w:rPr>
+        <w:rFonts w:hint="default" w:ascii="Symbol" w:hAnsi="Symbol"/>
+      </w:rPr>
+    </w:lvl>
+    <w:lvl xmlns:w="http://schemas.openxmlformats.org/wordprocessingml/2006/main" w:ilvl="4">
+      <w:start w:val="1"/>
+      <w:numFmt w:val="bullet"/>
+      <w:lvlText w:val="o"/>
+      <w:lvlJc w:val="left"/>
+      <w:pPr>
+        <w:ind w:left="3600" w:hanging="360"/>
+      </w:pPr>
+      <w:rPr>
+        <w:rFonts w:hint="default" w:ascii="Courier New" w:hAnsi="Courier New"/>
+      </w:rPr>
+    </w:lvl>
+    <w:lvl xmlns:w="http://schemas.openxmlformats.org/wordprocessingml/2006/main" w:ilvl="5">
+      <w:start w:val="1"/>
+      <w:numFmt w:val="bullet"/>
+      <w:lvlText w:val=""/>
+      <w:lvlJc w:val="left"/>
+      <w:pPr>
+        <w:ind w:left="4320" w:hanging="360"/>
+      </w:pPr>
+      <w:rPr>
+        <w:rFonts w:hint="default" w:ascii="Wingdings" w:hAnsi="Wingdings"/>
+      </w:rPr>
+    </w:lvl>
+    <w:lvl xmlns:w="http://schemas.openxmlformats.org/wordprocessingml/2006/main" w:ilvl="6">
+      <w:start w:val="1"/>
+      <w:numFmt w:val="bullet"/>
+      <w:lvlText w:val=""/>
+      <w:lvlJc w:val="left"/>
+      <w:pPr>
+        <w:ind w:left="5040" w:hanging="360"/>
+      </w:pPr>
+      <w:rPr>
+        <w:rFonts w:hint="default" w:ascii="Symbol" w:hAnsi="Symbol"/>
+      </w:rPr>
+    </w:lvl>
+    <w:lvl xmlns:w="http://schemas.openxmlformats.org/wordprocessingml/2006/main" w:ilvl="7">
+      <w:start w:val="1"/>
+      <w:numFmt w:val="bullet"/>
+      <w:lvlText w:val="o"/>
+      <w:lvlJc w:val="left"/>
+      <w:pPr>
+        <w:ind w:left="5760" w:hanging="360"/>
+      </w:pPr>
+      <w:rPr>
+        <w:rFonts w:hint="default" w:ascii="Courier New" w:hAnsi="Courier New"/>
+      </w:rPr>
+    </w:lvl>
+    <w:lvl xmlns:w="http://schemas.openxmlformats.org/wordprocessingml/2006/main" w:ilvl="8">
+      <w:start w:val="1"/>
+      <w:numFmt w:val="bullet"/>
+      <w:lvlText w:val=""/>
+      <w:lvlJc w:val="left"/>
+      <w:pPr>
+        <w:ind w:left="6480" w:hanging="360"/>
+      </w:pPr>
+      <w:rPr>
+        <w:rFonts w:hint="default" w:ascii="Wingdings" w:hAnsi="Wingdings"/>
+      </w:rPr>
+    </w:lvl>
+  </w:abstractNum>
   <w:abstractNum w:abstractNumId="0" w15:restartNumberingAfterBreak="0">
     <w:nsid w:val="08747D9B"/>
     <w:multiLevelType w:val="hybridMultilevel"/>
@@ -1350,7 +1681,7 @@
         <w:ind w:left="720" w:hanging="360"/>
       </w:pPr>
       <w:rPr>
-        <w:rFonts w:ascii="Wingdings" w:hAnsi="Wingdings" w:hint="default"/>
+        <w:rFonts w:hint="default" w:ascii="Wingdings" w:hAnsi="Wingdings"/>
       </w:rPr>
     </w:lvl>
     <w:lvl w:ilvl="1" w:tplc="04090003" w:tentative="1">
@@ -1362,7 +1693,7 @@
         <w:ind w:left="1440" w:hanging="360"/>
       </w:pPr>
       <w:rPr>
-        <w:rFonts w:ascii="Courier New" w:hAnsi="Courier New" w:cs="Courier New" w:hint="default"/>
+        <w:rFonts w:hint="default" w:ascii="Courier New" w:hAnsi="Courier New" w:cs="Courier New"/>
       </w:rPr>
     </w:lvl>
     <w:lvl w:ilvl="2" w:tplc="04090005" w:tentative="1">
@@ -1374,7 +1705,7 @@
         <w:ind w:left="2160" w:hanging="360"/>
       </w:pPr>
       <w:rPr>
-        <w:rFonts w:ascii="Wingdings" w:hAnsi="Wingdings" w:hint="default"/>
+        <w:rFonts w:hint="default" w:ascii="Wingdings" w:hAnsi="Wingdings"/>
       </w:rPr>
     </w:lvl>
     <w:lvl w:ilvl="3" w:tplc="04090001" w:tentative="1">
@@ -1386,7 +1717,7 @@
         <w:ind w:left="2880" w:hanging="360"/>
       </w:pPr>
       <w:rPr>
-        <w:rFonts w:ascii="Symbol" w:hAnsi="Symbol" w:hint="default"/>
+        <w:rFonts w:hint="default" w:ascii="Symbol" w:hAnsi="Symbol"/>
       </w:rPr>
     </w:lvl>
     <w:lvl w:ilvl="4" w:tplc="04090003" w:tentative="1">
@@ -1398,7 +1729,7 @@
         <w:ind w:left="3600" w:hanging="360"/>
       </w:pPr>
       <w:rPr>
-        <w:rFonts w:ascii="Courier New" w:hAnsi="Courier New" w:cs="Courier New" w:hint="default"/>
+        <w:rFonts w:hint="default" w:ascii="Courier New" w:hAnsi="Courier New" w:cs="Courier New"/>
       </w:rPr>
     </w:lvl>
     <w:lvl w:ilvl="5" w:tplc="04090005" w:tentative="1">
@@ -1410,7 +1741,7 @@
         <w:ind w:left="4320" w:hanging="360"/>
       </w:pPr>
       <w:rPr>
-        <w:rFonts w:ascii="Wingdings" w:hAnsi="Wingdings" w:hint="default"/>
+        <w:rFonts w:hint="default" w:ascii="Wingdings" w:hAnsi="Wingdings"/>
       </w:rPr>
     </w:lvl>
     <w:lvl w:ilvl="6" w:tplc="04090001" w:tentative="1">
@@ -1422,7 +1753,7 @@
         <w:ind w:left="5040" w:hanging="360"/>
       </w:pPr>
       <w:rPr>
-        <w:rFonts w:ascii="Symbol" w:hAnsi="Symbol" w:hint="default"/>
+        <w:rFonts w:hint="default" w:ascii="Symbol" w:hAnsi="Symbol"/>
       </w:rPr>
     </w:lvl>
     <w:lvl w:ilvl="7" w:tplc="04090003" w:tentative="1">
@@ -1434,7 +1765,7 @@
         <w:ind w:left="5760" w:hanging="360"/>
       </w:pPr>
       <w:rPr>
-        <w:rFonts w:ascii="Courier New" w:hAnsi="Courier New" w:cs="Courier New" w:hint="default"/>
+        <w:rFonts w:hint="default" w:ascii="Courier New" w:hAnsi="Courier New" w:cs="Courier New"/>
       </w:rPr>
     </w:lvl>
     <w:lvl w:ilvl="8" w:tplc="04090005" w:tentative="1">
@@ -1446,7 +1777,7 @@
         <w:ind w:left="6480" w:hanging="360"/>
       </w:pPr>
       <w:rPr>
-        <w:rFonts w:ascii="Wingdings" w:hAnsi="Wingdings" w:hint="default"/>
+        <w:rFonts w:hint="default" w:ascii="Wingdings" w:hAnsi="Wingdings"/>
       </w:rPr>
     </w:lvl>
   </w:abstractNum>
@@ -1644,7 +1975,7 @@
         <w:ind w:left="720" w:hanging="360"/>
       </w:pPr>
       <w:rPr>
-        <w:rFonts w:ascii="Symbol" w:hAnsi="Symbol" w:hint="default"/>
+        <w:rFonts w:hint="default" w:ascii="Symbol" w:hAnsi="Symbol"/>
         <w:sz w:val="20"/>
       </w:rPr>
     </w:lvl>
@@ -1660,7 +1991,7 @@
         <w:ind w:left="1440" w:hanging="360"/>
       </w:pPr>
       <w:rPr>
-        <w:rFonts w:ascii="Courier New" w:hAnsi="Courier New" w:hint="default"/>
+        <w:rFonts w:hint="default" w:ascii="Courier New" w:hAnsi="Courier New"/>
         <w:sz w:val="20"/>
       </w:rPr>
     </w:lvl>
@@ -1676,7 +2007,7 @@
         <w:ind w:left="2160" w:hanging="360"/>
       </w:pPr>
       <w:rPr>
-        <w:rFonts w:ascii="Wingdings" w:hAnsi="Wingdings" w:hint="default"/>
+        <w:rFonts w:hint="default" w:ascii="Wingdings" w:hAnsi="Wingdings"/>
         <w:sz w:val="20"/>
       </w:rPr>
     </w:lvl>
@@ -1692,7 +2023,7 @@
         <w:ind w:left="2880" w:hanging="360"/>
       </w:pPr>
       <w:rPr>
-        <w:rFonts w:ascii="Wingdings" w:hAnsi="Wingdings" w:hint="default"/>
+        <w:rFonts w:hint="default" w:ascii="Wingdings" w:hAnsi="Wingdings"/>
         <w:sz w:val="20"/>
       </w:rPr>
     </w:lvl>
@@ -1708,7 +2039,7 @@
         <w:ind w:left="3600" w:hanging="360"/>
       </w:pPr>
       <w:rPr>
-        <w:rFonts w:ascii="Wingdings" w:hAnsi="Wingdings" w:hint="default"/>
+        <w:rFonts w:hint="default" w:ascii="Wingdings" w:hAnsi="Wingdings"/>
         <w:sz w:val="20"/>
       </w:rPr>
     </w:lvl>
@@ -1724,7 +2055,7 @@
         <w:ind w:left="4320" w:hanging="360"/>
       </w:pPr>
       <w:rPr>
-        <w:rFonts w:ascii="Wingdings" w:hAnsi="Wingdings" w:hint="default"/>
+        <w:rFonts w:hint="default" w:ascii="Wingdings" w:hAnsi="Wingdings"/>
         <w:sz w:val="20"/>
       </w:rPr>
     </w:lvl>
@@ -1740,7 +2071,7 @@
         <w:ind w:left="5040" w:hanging="360"/>
       </w:pPr>
       <w:rPr>
-        <w:rFonts w:ascii="Wingdings" w:hAnsi="Wingdings" w:hint="default"/>
+        <w:rFonts w:hint="default" w:ascii="Wingdings" w:hAnsi="Wingdings"/>
         <w:sz w:val="20"/>
       </w:rPr>
     </w:lvl>
@@ -1756,7 +2087,7 @@
         <w:ind w:left="5760" w:hanging="360"/>
       </w:pPr>
       <w:rPr>
-        <w:rFonts w:ascii="Wingdings" w:hAnsi="Wingdings" w:hint="default"/>
+        <w:rFonts w:hint="default" w:ascii="Wingdings" w:hAnsi="Wingdings"/>
         <w:sz w:val="20"/>
       </w:rPr>
     </w:lvl>
@@ -1772,7 +2103,7 @@
         <w:ind w:left="6480" w:hanging="360"/>
       </w:pPr>
       <w:rPr>
-        <w:rFonts w:ascii="Wingdings" w:hAnsi="Wingdings" w:hint="default"/>
+        <w:rFonts w:hint="default" w:ascii="Wingdings" w:hAnsi="Wingdings"/>
         <w:sz w:val="20"/>
       </w:rPr>
     </w:lvl>
@@ -1979,6 +2310,9 @@
       </w:pPr>
     </w:lvl>
   </w:abstractNum>
+  <w:num w:numId="7">
+    <w:abstractNumId w:val="6"/>
+  </w:num>
   <w:num w:numId="1" w16cid:durableId="717127616">
     <w:abstractNumId w:val="2"/>
   </w:num>
@@ -2005,7 +2339,7 @@
   <w:docDefaults>
     <w:rPrDefault>
       <w:rPr>
-        <w:rFonts w:asciiTheme="minorHAnsi" w:eastAsiaTheme="minorHAnsi" w:hAnsiTheme="minorHAnsi" w:cstheme="minorBidi"/>
+        <w:rFonts w:asciiTheme="minorHAnsi" w:hAnsiTheme="minorHAnsi" w:eastAsiaTheme="minorHAnsi" w:cstheme="minorBidi"/>
         <w:sz w:val="22"/>
         <w:szCs w:val="22"/>
         <w:lang w:val="en-US" w:eastAsia="en-US" w:bidi="ar-SA"/>
@@ -2020,14 +2354,14 @@
   <w:latentStyles w:defLockedState="0" w:defUIPriority="99" w:defSemiHidden="0" w:defUnhideWhenUsed="0" w:defQFormat="0" w:count="376">
     <w:lsdException w:name="Normal" w:uiPriority="0" w:qFormat="1"/>
     <w:lsdException w:name="heading 1" w:uiPriority="9" w:qFormat="1"/>
-    <w:lsdException w:name="heading 2" w:semiHidden="1" w:uiPriority="9" w:unhideWhenUsed="1" w:qFormat="1"/>
-    <w:lsdException w:name="heading 3" w:semiHidden="1" w:uiPriority="9" w:unhideWhenUsed="1" w:qFormat="1"/>
-    <w:lsdException w:name="heading 4" w:semiHidden="1" w:uiPriority="9" w:unhideWhenUsed="1" w:qFormat="1"/>
-    <w:lsdException w:name="heading 5" w:semiHidden="1" w:uiPriority="9" w:unhideWhenUsed="1" w:qFormat="1"/>
-    <w:lsdException w:name="heading 6" w:semiHidden="1" w:uiPriority="9" w:unhideWhenUsed="1" w:qFormat="1"/>
-    <w:lsdException w:name="heading 7" w:semiHidden="1" w:uiPriority="9" w:unhideWhenUsed="1" w:qFormat="1"/>
-    <w:lsdException w:name="heading 8" w:semiHidden="1" w:uiPriority="9" w:unhideWhenUsed="1" w:qFormat="1"/>
-    <w:lsdException w:name="heading 9" w:semiHidden="1" w:uiPriority="9" w:unhideWhenUsed="1" w:qFormat="1"/>
+    <w:lsdException w:name="heading 2" w:uiPriority="9" w:semiHidden="1" w:unhideWhenUsed="1" w:qFormat="1"/>
+    <w:lsdException w:name="heading 3" w:uiPriority="9" w:semiHidden="1" w:unhideWhenUsed="1" w:qFormat="1"/>
+    <w:lsdException w:name="heading 4" w:uiPriority="9" w:semiHidden="1" w:unhideWhenUsed="1" w:qFormat="1"/>
+    <w:lsdException w:name="heading 5" w:uiPriority="9" w:semiHidden="1" w:unhideWhenUsed="1" w:qFormat="1"/>
+    <w:lsdException w:name="heading 6" w:uiPriority="9" w:semiHidden="1" w:unhideWhenUsed="1" w:qFormat="1"/>
+    <w:lsdException w:name="heading 7" w:uiPriority="9" w:semiHidden="1" w:unhideWhenUsed="1" w:qFormat="1"/>
+    <w:lsdException w:name="heading 8" w:uiPriority="9" w:semiHidden="1" w:unhideWhenUsed="1" w:qFormat="1"/>
+    <w:lsdException w:name="heading 9" w:uiPriority="9" w:semiHidden="1" w:unhideWhenUsed="1" w:qFormat="1"/>
     <w:lsdException w:name="index 1" w:semiHidden="1" w:unhideWhenUsed="1"/>
     <w:lsdException w:name="index 2" w:semiHidden="1" w:unhideWhenUsed="1"/>
     <w:lsdException w:name="index 3" w:semiHidden="1" w:unhideWhenUsed="1"/>
@@ -2037,22 +2371,22 @@
     <w:lsdException w:name="index 7" w:semiHidden="1" w:unhideWhenUsed="1"/>
     <w:lsdException w:name="index 8" w:semiHidden="1" w:unhideWhenUsed="1"/>
     <w:lsdException w:name="index 9" w:semiHidden="1" w:unhideWhenUsed="1"/>
-    <w:lsdException w:name="toc 1" w:semiHidden="1" w:uiPriority="39" w:unhideWhenUsed="1"/>
-    <w:lsdException w:name="toc 2" w:semiHidden="1" w:uiPriority="39" w:unhideWhenUsed="1"/>
-    <w:lsdException w:name="toc 3" w:semiHidden="1" w:uiPriority="39" w:unhideWhenUsed="1"/>
-    <w:lsdException w:name="toc 4" w:semiHidden="1" w:uiPriority="39" w:unhideWhenUsed="1"/>
-    <w:lsdException w:name="toc 5" w:semiHidden="1" w:uiPriority="39" w:unhideWhenUsed="1"/>
-    <w:lsdException w:name="toc 6" w:semiHidden="1" w:uiPriority="39" w:unhideWhenUsed="1"/>
-    <w:lsdException w:name="toc 7" w:semiHidden="1" w:uiPriority="39" w:unhideWhenUsed="1"/>
-    <w:lsdException w:name="toc 8" w:semiHidden="1" w:uiPriority="39" w:unhideWhenUsed="1"/>
-    <w:lsdException w:name="toc 9" w:semiHidden="1" w:uiPriority="39" w:unhideWhenUsed="1"/>
+    <w:lsdException w:name="toc 1" w:uiPriority="39" w:semiHidden="1" w:unhideWhenUsed="1"/>
+    <w:lsdException w:name="toc 2" w:uiPriority="39" w:semiHidden="1" w:unhideWhenUsed="1"/>
+    <w:lsdException w:name="toc 3" w:uiPriority="39" w:semiHidden="1" w:unhideWhenUsed="1"/>
+    <w:lsdException w:name="toc 4" w:uiPriority="39" w:semiHidden="1" w:unhideWhenUsed="1"/>
+    <w:lsdException w:name="toc 5" w:uiPriority="39" w:semiHidden="1" w:unhideWhenUsed="1"/>
+    <w:lsdException w:name="toc 6" w:uiPriority="39" w:semiHidden="1" w:unhideWhenUsed="1"/>
+    <w:lsdException w:name="toc 7" w:uiPriority="39" w:semiHidden="1" w:unhideWhenUsed="1"/>
+    <w:lsdException w:name="toc 8" w:uiPriority="39" w:semiHidden="1" w:unhideWhenUsed="1"/>
+    <w:lsdException w:name="toc 9" w:uiPriority="39" w:semiHidden="1" w:unhideWhenUsed="1"/>
     <w:lsdException w:name="Normal Indent" w:semiHidden="1" w:unhideWhenUsed="1"/>
     <w:lsdException w:name="footnote text" w:semiHidden="1" w:unhideWhenUsed="1"/>
     <w:lsdException w:name="annotation text" w:semiHidden="1" w:unhideWhenUsed="1"/>
     <w:lsdException w:name="header" w:semiHidden="1" w:unhideWhenUsed="1"/>
     <w:lsdException w:name="footer" w:semiHidden="1" w:unhideWhenUsed="1"/>
     <w:lsdException w:name="index heading" w:semiHidden="1" w:unhideWhenUsed="1"/>
-    <w:lsdException w:name="caption" w:semiHidden="1" w:uiPriority="35" w:unhideWhenUsed="1" w:qFormat="1"/>
+    <w:lsdException w:name="caption" w:uiPriority="35" w:semiHidden="1" w:unhideWhenUsed="1" w:qFormat="1"/>
     <w:lsdException w:name="table of figures" w:semiHidden="1" w:unhideWhenUsed="1"/>
     <w:lsdException w:name="envelope address" w:semiHidden="1" w:unhideWhenUsed="1"/>
     <w:lsdException w:name="envelope return" w:semiHidden="1" w:unhideWhenUsed="1"/>
@@ -2083,7 +2417,7 @@
     <w:lsdException w:name="Title" w:uiPriority="10" w:qFormat="1"/>
     <w:lsdException w:name="Closing" w:semiHidden="1" w:unhideWhenUsed="1"/>
     <w:lsdException w:name="Signature" w:semiHidden="1" w:unhideWhenUsed="1"/>
-    <w:lsdException w:name="Default Paragraph Font" w:semiHidden="1" w:uiPriority="1" w:unhideWhenUsed="1"/>
+    <w:lsdException w:name="Default Paragraph Font" w:uiPriority="1" w:semiHidden="1" w:unhideWhenUsed="1"/>
     <w:lsdException w:name="Body Text" w:semiHidden="1" w:unhideWhenUsed="1"/>
     <w:lsdException w:name="Body Text Indent" w:semiHidden="1" w:unhideWhenUsed="1"/>
     <w:lsdException w:name="List Continue" w:semiHidden="1" w:unhideWhenUsed="1"/>
@@ -2283,8 +2617,8 @@
     <w:lsdException w:name="Subtle Reference" w:uiPriority="31" w:qFormat="1"/>
     <w:lsdException w:name="Intense Reference" w:uiPriority="32" w:qFormat="1"/>
     <w:lsdException w:name="Book Title" w:uiPriority="33" w:qFormat="1"/>
-    <w:lsdException w:name="Bibliography" w:semiHidden="1" w:uiPriority="37" w:unhideWhenUsed="1"/>
-    <w:lsdException w:name="TOC Heading" w:semiHidden="1" w:uiPriority="39" w:unhideWhenUsed="1" w:qFormat="1"/>
+    <w:lsdException w:name="Bibliography" w:uiPriority="37" w:semiHidden="1" w:unhideWhenUsed="1"/>
+    <w:lsdException w:name="TOC Heading" w:uiPriority="39" w:semiHidden="1" w:unhideWhenUsed="1" w:qFormat="1"/>
     <w:lsdException w:name="Plain Table 1" w:uiPriority="41"/>
     <w:lsdException w:name="Plain Table 2" w:uiPriority="42"/>
     <w:lsdException w:name="Plain Table 3" w:uiPriority="43"/>
@@ -2395,7 +2729,7 @@
     <w:lsdException w:name="Unresolved Mention" w:semiHidden="1" w:unhideWhenUsed="1"/>
     <w:lsdException w:name="Smart Link" w:semiHidden="1" w:unhideWhenUsed="1"/>
   </w:latentStyles>
-  <w:style w:type="paragraph" w:default="1" w:styleId="Normal">
+  <w:style w:type="paragraph" w:styleId="Normal" w:default="1">
     <w:name w:val="Normal"/>
     <w:qFormat/>
   </w:style>
@@ -2414,7 +2748,7 @@
       <w:outlineLvl w:val="0"/>
     </w:pPr>
     <w:rPr>
-      <w:rFonts w:asciiTheme="majorHAnsi" w:eastAsiaTheme="majorEastAsia" w:hAnsiTheme="majorHAnsi" w:cstheme="majorBidi"/>
+      <w:rFonts w:asciiTheme="majorHAnsi" w:hAnsiTheme="majorHAnsi" w:eastAsiaTheme="majorEastAsia" w:cstheme="majorBidi"/>
       <w:color w:val="2E74B5" w:themeColor="accent1" w:themeShade="BF"/>
       <w:sz w:val="32"/>
       <w:szCs w:val="32"/>
@@ -2436,18 +2770,18 @@
       <w:outlineLvl w:val="1"/>
     </w:pPr>
     <w:rPr>
-      <w:rFonts w:asciiTheme="majorHAnsi" w:eastAsiaTheme="majorEastAsia" w:hAnsiTheme="majorHAnsi" w:cstheme="majorBidi"/>
+      <w:rFonts w:asciiTheme="majorHAnsi" w:hAnsiTheme="majorHAnsi" w:eastAsiaTheme="majorEastAsia" w:cstheme="majorBidi"/>
       <w:color w:val="2E74B5" w:themeColor="accent1" w:themeShade="BF"/>
       <w:sz w:val="26"/>
       <w:szCs w:val="26"/>
     </w:rPr>
   </w:style>
-  <w:style w:type="character" w:default="1" w:styleId="DefaultParagraphFont">
+  <w:style w:type="character" w:styleId="DefaultParagraphFont" w:default="1">
     <w:name w:val="Default Paragraph Font"/>
     <w:uiPriority w:val="1"/>
     <w:unhideWhenUsed/>
   </w:style>
-  <w:style w:type="table" w:default="1" w:styleId="TableNormal">
+  <w:style w:type="table" w:styleId="TableNormal" w:default="1">
     <w:name w:val="Normal Table"/>
     <w:uiPriority w:val="99"/>
     <w:semiHidden/>
@@ -2462,7 +2796,7 @@
       </w:tblCellMar>
     </w:tblPr>
   </w:style>
-  <w:style w:type="numbering" w:default="1" w:styleId="NoList">
+  <w:style w:type="numbering" w:styleId="NoList" w:default="1">
     <w:name w:val="No List"/>
     <w:uiPriority w:val="99"/>
     <w:semiHidden/>
@@ -2483,7 +2817,7 @@
       <w:spacing w:after="0" w:line="240" w:lineRule="auto"/>
     </w:pPr>
   </w:style>
-  <w:style w:type="character" w:customStyle="1" w:styleId="HeaderChar">
+  <w:style w:type="character" w:styleId="HeaderChar" w:customStyle="1">
     <w:name w:val="Header Char"/>
     <w:basedOn w:val="DefaultParagraphFont"/>
     <w:link w:val="Header"/>
@@ -2505,7 +2839,7 @@
       <w:spacing w:after="0" w:line="240" w:lineRule="auto"/>
     </w:pPr>
   </w:style>
-  <w:style w:type="character" w:customStyle="1" w:styleId="FooterChar">
+  <w:style w:type="character" w:styleId="FooterChar" w:customStyle="1">
     <w:name w:val="Footer Char"/>
     <w:basedOn w:val="DefaultParagraphFont"/>
     <w:link w:val="Footer"/>
@@ -2522,7 +2856,7 @@
       <w:spacing w:before="100" w:beforeAutospacing="1" w:after="100" w:afterAutospacing="1" w:line="240" w:lineRule="auto"/>
     </w:pPr>
     <w:rPr>
-      <w:rFonts w:ascii="Times New Roman" w:eastAsia="Times New Roman" w:hAnsi="Times New Roman" w:cs="Times New Roman"/>
+      <w:rFonts w:ascii="Times New Roman" w:hAnsi="Times New Roman" w:eastAsia="Times New Roman" w:cs="Times New Roman"/>
       <w:sz w:val="24"/>
       <w:szCs w:val="24"/>
     </w:rPr>
@@ -2563,52 +2897,64 @@
       <w:contextualSpacing/>
     </w:pPr>
     <w:rPr>
-      <w:rFonts w:asciiTheme="majorHAnsi" w:eastAsiaTheme="majorEastAsia" w:hAnsiTheme="majorHAnsi" w:cstheme="majorBidi"/>
+      <w:rFonts w:asciiTheme="majorHAnsi" w:hAnsiTheme="majorHAnsi" w:eastAsiaTheme="majorEastAsia" w:cstheme="majorBidi"/>
       <w:spacing w:val="-10"/>
       <w:kern w:val="28"/>
       <w:sz w:val="56"/>
       <w:szCs w:val="56"/>
     </w:rPr>
   </w:style>
-  <w:style w:type="character" w:customStyle="1" w:styleId="TitleChar">
+  <w:style w:type="character" w:styleId="TitleChar" w:customStyle="1">
     <w:name w:val="Title Char"/>
     <w:basedOn w:val="DefaultParagraphFont"/>
     <w:link w:val="Title"/>
     <w:uiPriority w:val="10"/>
     <w:rsid w:val="00CB5E27"/>
     <w:rPr>
-      <w:rFonts w:asciiTheme="majorHAnsi" w:eastAsiaTheme="majorEastAsia" w:hAnsiTheme="majorHAnsi" w:cstheme="majorBidi"/>
+      <w:rFonts w:asciiTheme="majorHAnsi" w:hAnsiTheme="majorHAnsi" w:eastAsiaTheme="majorEastAsia" w:cstheme="majorBidi"/>
       <w:spacing w:val="-10"/>
       <w:kern w:val="28"/>
       <w:sz w:val="56"/>
       <w:szCs w:val="56"/>
     </w:rPr>
   </w:style>
-  <w:style w:type="character" w:customStyle="1" w:styleId="Heading1Char">
+  <w:style w:type="character" w:styleId="Heading1Char" w:customStyle="1">
     <w:name w:val="Heading 1 Char"/>
     <w:basedOn w:val="DefaultParagraphFont"/>
     <w:link w:val="Heading1"/>
     <w:uiPriority w:val="9"/>
     <w:rsid w:val="00424704"/>
     <w:rPr>
-      <w:rFonts w:asciiTheme="majorHAnsi" w:eastAsiaTheme="majorEastAsia" w:hAnsiTheme="majorHAnsi" w:cstheme="majorBidi"/>
+      <w:rFonts w:asciiTheme="majorHAnsi" w:hAnsiTheme="majorHAnsi" w:eastAsiaTheme="majorEastAsia" w:cstheme="majorBidi"/>
       <w:color w:val="2E74B5" w:themeColor="accent1" w:themeShade="BF"/>
       <w:sz w:val="32"/>
       <w:szCs w:val="32"/>
     </w:rPr>
   </w:style>
-  <w:style w:type="character" w:customStyle="1" w:styleId="Heading2Char">
+  <w:style w:type="character" w:styleId="Heading2Char" w:customStyle="1">
     <w:name w:val="Heading 2 Char"/>
     <w:basedOn w:val="DefaultParagraphFont"/>
     <w:link w:val="Heading2"/>
     <w:uiPriority w:val="9"/>
     <w:rsid w:val="00352BF6"/>
     <w:rPr>
-      <w:rFonts w:asciiTheme="majorHAnsi" w:eastAsiaTheme="majorEastAsia" w:hAnsiTheme="majorHAnsi" w:cstheme="majorBidi"/>
+      <w:rFonts w:asciiTheme="majorHAnsi" w:hAnsiTheme="majorHAnsi" w:eastAsiaTheme="majorEastAsia" w:cstheme="majorBidi"/>
       <w:color w:val="2E74B5" w:themeColor="accent1" w:themeShade="BF"/>
       <w:sz w:val="26"/>
       <w:szCs w:val="26"/>
     </w:rPr>
+  </w:style>
+  <w:style w:type="paragraph" w:styleId="ListParagraph">
+    <w:uiPriority w:val="34"/>
+    <w:name w:val="List Paragraph"/>
+    <w:basedOn w:val="Normal"/>
+    <w:qFormat/>
+    <w:rsid w:val="18EEBA58"/>
+    <w:pPr>
+      <w:spacing/>
+      <w:ind w:left="720"/>
+      <w:contextualSpacing/>
+    </w:pPr>
   </w:style>
 </w:styles>
 </file>

</xml_diff>